<commit_message>
update whn point GPS
</commit_message>
<xml_diff>
--- a/src/main/resources/templates/AssistBook.docx
+++ b/src/main/resources/templates/AssistBook.docx
@@ -18,6 +18,7 @@
           </w14:textFill>
         </w:rPr>
       </w:pPr>
+      <w:bookmarkStart w:id="0" w:name="_GoBack"/>
       <w:r>
         <w:rPr>
           <w:rFonts w:hint="eastAsia" w:ascii="Times New Roman" w:hAnsi="方正小标宋简体" w:eastAsia="方正小标宋简体" w:cs="方正小标宋简体"/>
@@ -25,13 +26,45 @@
           <w:color w:val="000000" w:themeColor="text1"/>
           <w:sz w:val="44"/>
           <w:szCs w:val="44"/>
-          <w14:textFill>
-            <w14:solidFill>
-              <w14:schemeClr w14:val="tx1"/>
-            </w14:solidFill>
-          </w14:textFill>
-        </w:rPr>
-        <w:t>济南市历下区市场监督管理局</w:t>
+          <w:lang w:val="en-US" w:eastAsia="zh-CN"/>
+          <w14:textFill>
+            <w14:solidFill>
+              <w14:schemeClr w14:val="tx1"/>
+            </w14:solidFill>
+          </w14:textFill>
+        </w:rPr>
+        <w:t>东营</w:t>
+      </w:r>
+      <w:r>
+        <w:rPr>
+          <w:rFonts w:hint="eastAsia" w:ascii="Times New Roman" w:hAnsi="方正小标宋简体" w:eastAsia="方正小标宋简体" w:cs="方正小标宋简体"/>
+          <w:bCs/>
+          <w:color w:val="000000" w:themeColor="text1"/>
+          <w:sz w:val="44"/>
+          <w:szCs w:val="44"/>
+          <w14:textFill>
+            <w14:solidFill>
+              <w14:schemeClr w14:val="tx1"/>
+            </w14:solidFill>
+          </w14:textFill>
+        </w:rPr>
+        <w:t>区</w:t>
+      </w:r>
+      <w:bookmarkEnd w:id="0"/>
+      <w:r>
+        <w:rPr>
+          <w:rFonts w:hint="eastAsia" w:ascii="Times New Roman" w:hAnsi="方正小标宋简体" w:eastAsia="方正小标宋简体" w:cs="方正小标宋简体"/>
+          <w:bCs/>
+          <w:color w:val="000000" w:themeColor="text1"/>
+          <w:sz w:val="44"/>
+          <w:szCs w:val="44"/>
+          <w14:textFill>
+            <w14:solidFill>
+              <w14:schemeClr w14:val="tx1"/>
+            </w14:solidFill>
+          </w14:textFill>
+        </w:rPr>
+        <w:t>市场监督管理局</w:t>
       </w:r>
     </w:p>
     <w:p>
@@ -480,8 +513,6 @@
           </w14:textFill>
         </w:rPr>
       </w:pPr>
-      <w:bookmarkStart w:id="0" w:name="_GoBack"/>
-      <w:bookmarkEnd w:id="0"/>
       <w:r>
         <w:rPr>
           <w:rFonts w:hint="eastAsia" w:ascii="Times New Roman" w:hAnsi="Times New Roman" w:eastAsia="仿宋_GB2312" w:cs="仿宋"/>
@@ -640,7 +671,7 @@
       <w:pPr>
         <w:spacing w:line="542" w:lineRule="exact"/>
         <w:ind w:firstLine="601"/>
-        <w:jc w:val="right"/>
+        <w:jc w:val="center"/>
         <w:rPr>
           <w:rFonts w:ascii="Times New Roman" w:hAnsi="Times New Roman" w:eastAsia="仿宋_GB2312" w:cs="仿宋"/>
           <w:color w:val="000000" w:themeColor="text1"/>
@@ -665,14 +696,14 @@
             </w14:solidFill>
           </w14:textFill>
         </w:rPr>
-        <w:t xml:space="preserve">                     济南市历下区市场监督管理局</w:t>
+        <w:t xml:space="preserve">                     泰安市泰山区市场监督管理局</w:t>
       </w:r>
     </w:p>
     <w:p>
       <w:pPr>
         <w:spacing w:line="542" w:lineRule="exact"/>
         <w:ind w:right="640" w:firstLine="601"/>
-        <w:jc w:val="right"/>
+        <w:jc w:val="center"/>
         <w:rPr>
           <w:rFonts w:ascii="Times New Roman" w:hAnsi="Times New Roman" w:eastAsia="仿宋_GB2312" w:cs="仿宋"/>
           <w:color w:val="000000" w:themeColor="text1"/>
@@ -704,7 +735,7 @@
       <w:pPr>
         <w:spacing w:line="542" w:lineRule="exact"/>
         <w:ind w:right="480" w:firstLine="600"/>
-        <w:jc w:val="right"/>
+        <w:jc w:val="center"/>
         <w:rPr>
           <w:rFonts w:ascii="Times New Roman" w:hAnsi="Times New Roman" w:eastAsia="仿宋_GB2312" w:cs="仿宋"/>
           <w:color w:val="000000" w:themeColor="text1"/>
@@ -1107,7 +1138,7 @@
     </w:p>
     <w:sectPr>
       <w:pgSz w:w="11906" w:h="16838"/>
-      <w:pgMar w:top="1440" w:right="1800" w:bottom="1440" w:left="1800" w:header="851" w:footer="1247" w:gutter="0"/>
+      <w:pgMar w:top="2098" w:right="1588" w:bottom="1985" w:left="1474" w:header="851" w:footer="1247" w:gutter="0"/>
       <w:pgNumType w:fmt="numberInDash" w:start="1"/>
       <w:cols w:space="425" w:num="1"/>
       <w:docGrid w:type="lines" w:linePitch="312" w:charSpace="0"/>
@@ -1158,7 +1189,7 @@
     <w:lsdException w:uiPriority="99" w:name="footnote text"/>
     <w:lsdException w:uiPriority="99" w:name="annotation text"/>
     <w:lsdException w:uiPriority="99" w:semiHidden="0" w:name="header"/>
-    <w:lsdException w:qFormat="1" w:uiPriority="99" w:semiHidden="0" w:name="footer"/>
+    <w:lsdException w:uiPriority="99" w:semiHidden="0" w:name="footer"/>
     <w:lsdException w:uiPriority="99" w:name="index heading"/>
     <w:lsdException w:qFormat="1" w:uiPriority="35" w:name="caption"/>
     <w:lsdException w:uiPriority="99" w:name="table of figures"/>
@@ -1230,7 +1261,7 @@
     <w:lsdException w:uiPriority="99" w:name="HTML Typewriter"/>
     <w:lsdException w:uiPriority="99" w:name="HTML Variable"/>
     <w:lsdException w:uiPriority="99" w:name="Normal Table"/>
-    <w:lsdException w:qFormat="1" w:uiPriority="99" w:name="annotation subject"/>
+    <w:lsdException w:uiPriority="99" w:name="annotation subject"/>
     <w:lsdException w:uiPriority="99" w:name="Table Simple 1"/>
     <w:lsdException w:uiPriority="99" w:name="Table Simple 2"/>
     <w:lsdException w:uiPriority="99" w:name="Table Simple 3"/>
@@ -1273,8 +1304,8 @@
     <w:lsdException w:uiPriority="99" w:name="Table Web 1"/>
     <w:lsdException w:uiPriority="99" w:name="Table Web 2"/>
     <w:lsdException w:uiPriority="99" w:name="Table Web 3"/>
-    <w:lsdException w:qFormat="1" w:uiPriority="99" w:name="Balloon Text"/>
-    <w:lsdException w:unhideWhenUsed="0" w:uiPriority="59" w:semiHidden="0" w:name="Table Grid"/>
+    <w:lsdException w:uiPriority="99" w:name="Balloon Text"/>
+    <w:lsdException w:qFormat="1" w:unhideWhenUsed="0" w:uiPriority="59" w:semiHidden="0" w:name="Table Grid"/>
     <w:lsdException w:uiPriority="99" w:name="Table Theme"/>
     <w:lsdException w:unhideWhenUsed="0" w:uiPriority="60" w:semiHidden="0" w:name="Light Shading"/>
     <w:lsdException w:unhideWhenUsed="0" w:uiPriority="61" w:semiHidden="0" w:name="Light List"/>
@@ -1449,7 +1480,6 @@
     <w:link w:val="18"/>
     <w:semiHidden/>
     <w:unhideWhenUsed/>
-    <w:qFormat/>
     <w:uiPriority w:val="99"/>
     <w:rPr>
       <w:rFonts w:ascii="宋体"/>
@@ -1462,7 +1492,6 @@
     <w:basedOn w:val="1"/>
     <w:link w:val="13"/>
     <w:unhideWhenUsed/>
-    <w:qFormat/>
     <w:uiPriority w:val="99"/>
     <w:pPr>
       <w:tabs>
@@ -1505,7 +1534,6 @@
     <w:link w:val="17"/>
     <w:semiHidden/>
     <w:unhideWhenUsed/>
-    <w:qFormat/>
     <w:uiPriority w:val="99"/>
     <w:rPr>
       <w:b/>
@@ -1515,6 +1543,7 @@
   <w:style w:type="table" w:styleId="9">
     <w:name w:val="Table Grid"/>
     <w:basedOn w:val="8"/>
+    <w:qFormat/>
     <w:uiPriority w:val="59"/>
     <w:pPr>
       <w:spacing w:line="240" w:lineRule="auto"/>
@@ -1545,7 +1574,6 @@
     <w:name w:val="页眉 字符"/>
     <w:basedOn w:val="10"/>
     <w:link w:val="6"/>
-    <w:qFormat/>
     <w:uiPriority w:val="99"/>
     <w:rPr>
       <w:rFonts w:ascii="Calibri" w:hAnsi="Calibri" w:eastAsia="宋体" w:cs="Arial"/>
@@ -1558,6 +1586,7 @@
     <w:name w:val="页脚 字符"/>
     <w:basedOn w:val="10"/>
     <w:link w:val="5"/>
+    <w:qFormat/>
     <w:uiPriority w:val="99"/>
     <w:rPr>
       <w:rFonts w:ascii="Calibri" w:hAnsi="Calibri" w:eastAsia="宋体" w:cs="Arial"/>
@@ -1583,7 +1612,6 @@
     <w:name w:val="标题 1 字符"/>
     <w:basedOn w:val="10"/>
     <w:link w:val="2"/>
-    <w:qFormat/>
     <w:uiPriority w:val="0"/>
     <w:rPr>
       <w:rFonts w:ascii="Times New Roman" w:hAnsi="Times New Roman" w:eastAsia="宋体" w:cs="Mangal"/>
@@ -1598,6 +1626,7 @@
     <w:basedOn w:val="10"/>
     <w:link w:val="3"/>
     <w:semiHidden/>
+    <w:qFormat/>
     <w:uiPriority w:val="99"/>
     <w:rPr>
       <w:rFonts w:ascii="Calibri" w:hAnsi="Calibri" w:eastAsia="宋体" w:cs="Arial"/>
@@ -1611,6 +1640,7 @@
     <w:basedOn w:val="16"/>
     <w:link w:val="7"/>
     <w:semiHidden/>
+    <w:qFormat/>
     <w:uiPriority w:val="99"/>
     <w:rPr>
       <w:rFonts w:ascii="Calibri" w:hAnsi="Calibri" w:eastAsia="宋体" w:cs="Arial"/>
@@ -1626,6 +1656,7 @@
     <w:basedOn w:val="10"/>
     <w:link w:val="4"/>
     <w:semiHidden/>
+    <w:qFormat/>
     <w:uiPriority w:val="99"/>
     <w:rPr>
       <w:rFonts w:ascii="宋体" w:hAnsi="Calibri" w:eastAsia="宋体" w:cs="Arial"/>
@@ -1943,7 +1974,7 @@
 </file>
 
 <file path=customXml/itemProps2.xml><?xml version="1.0" encoding="utf-8"?>
-<ds:datastoreItem xmlns:ds="http://schemas.openxmlformats.org/officeDocument/2006/customXml" ds:itemID="{7BC8835E-5741-4C8A-9E5D-E53F74B22648}">
+<ds:datastoreItem xmlns:ds="http://schemas.openxmlformats.org/officeDocument/2006/customXml" ds:itemID="{5C4E73EB-3F02-4A5B-8502-7C8416787267}">
   <ds:schemaRefs/>
 </ds:datastoreItem>
 </file>
</xml_diff>